<commit_message>
updated revised tracker with additonal navigation options and gui enhancements.
</commit_message>
<xml_diff>
--- a/Microservice_A/MICROSERVICE A MITIGATION PLAN.docx
+++ b/Microservice_A/MICROSERVICE A MITIGATION PLAN.docx
@@ -109,29 +109,7 @@
           <w:sz w:val="24"/>
           <w:szCs w:val="24"/>
         </w:rPr>
-        <w:t xml:space="preserve">What is the </w:t>
-      </w:r>
-      <w:proofErr w:type="gramStart"/>
-      <w:r>
-        <w:rPr>
-          <w:rFonts w:ascii="Calibri" w:hAnsi="Calibri" w:cs="Calibri"/>
-          <w:b/>
-          <w:bCs/>
-          <w:sz w:val="24"/>
-          <w:szCs w:val="24"/>
-        </w:rPr>
-        <w:t>current status</w:t>
-      </w:r>
-      <w:proofErr w:type="gramEnd"/>
-      <w:r>
-        <w:rPr>
-          <w:rFonts w:ascii="Calibri" w:hAnsi="Calibri" w:cs="Calibri"/>
-          <w:b/>
-          <w:bCs/>
-          <w:sz w:val="24"/>
-          <w:szCs w:val="24"/>
-        </w:rPr>
-        <w:t xml:space="preserve"> of the microservice? Hopefully, it’s done!</w:t>
+        <w:t>What is the current status of the microservice? Hopefully, it’s done!</w:t>
       </w:r>
     </w:p>
     <w:p>
@@ -405,7 +383,23 @@
           <w:sz w:val="24"/>
           <w:szCs w:val="24"/>
         </w:rPr>
-        <w:t xml:space="preserve">I am assuming that my teammates are willing to run the service on their local machine, if this is not the case then I will need to create a mitigation plan to work on a new deployment. Other than that I have a detailed ReadMe that I think answers most questions and has examples on utilizing the microservice. </w:t>
+        <w:t>I am assuming that my teammates are willing to run the service on their local machine, if this is not the case then I will need to create a mitigation plan to work on a new deployment</w:t>
+      </w:r>
+      <w:r>
+        <w:rPr>
+          <w:rFonts w:ascii="Calibri" w:hAnsi="Calibri" w:cs="Calibri"/>
+          <w:sz w:val="24"/>
+          <w:szCs w:val="24"/>
+        </w:rPr>
+        <w:t xml:space="preserve"> likely utilizing a hosting service for the microservice</w:t>
+      </w:r>
+      <w:r>
+        <w:rPr>
+          <w:rFonts w:ascii="Calibri" w:hAnsi="Calibri" w:cs="Calibri"/>
+          <w:sz w:val="24"/>
+          <w:szCs w:val="24"/>
+        </w:rPr>
+        <w:t xml:space="preserve">. Other than that I have a detailed ReadMe that I think answers most questions and has examples on utilizing the microservice. </w:t>
       </w:r>
     </w:p>
     <w:p>

</xml_diff>